<commit_message>
Started incorporating CSS + Bootsrapping
</commit_message>
<xml_diff>
--- a/docs/design.docx
+++ b/docs/design.docx
@@ -59,6 +59,32 @@
         <w:rPr>
           <w:lang w:val="en-US"/>
         </w:rPr>
+        <w:t>Songwriters can upload and immediately be locked in to potential profits.</w:t>
+      </w:r>
+    </w:p>
+    <w:p>
+      <w:pPr>
+        <w:rPr>
+          <w:lang w:val="en-US"/>
+        </w:rPr>
+      </w:pPr>
+      <w:r>
+        <w:rPr>
+          <w:lang w:val="en-US"/>
+        </w:rPr>
+        <w:t>You get an unprecedented level of transparency and creativity that has never been seen before.</w:t>
+      </w:r>
+    </w:p>
+    <w:p>
+      <w:pPr>
+        <w:rPr>
+          <w:lang w:val="en-US"/>
+        </w:rPr>
+      </w:pPr>
+      <w:r>
+        <w:rPr>
+          <w:lang w:val="en-US"/>
+        </w:rPr>
         <w:t>If it does get to that, there are clear advantages in getting advertising revenues through music stores</w:t>
       </w:r>
       <w:r>
@@ -91,21 +117,7 @@
         <w:rPr>
           <w:lang w:val="en-US"/>
         </w:rPr>
-        <w:t xml:space="preserve">How do we legitimize the professional space? Remove middlemen. But also how do we find a shared basis for people that care about seeing their </w:t>
-      </w:r>
-      <w:proofErr w:type="spellStart"/>
-      <w:r>
-        <w:rPr>
-          <w:lang w:val="en-US"/>
-        </w:rPr>
-        <w:t>favourite</w:t>
-      </w:r>
-      <w:proofErr w:type="spellEnd"/>
-      <w:r>
-        <w:rPr>
-          <w:lang w:val="en-US"/>
-        </w:rPr>
-        <w:t xml:space="preserve"> entertainers succeed.</w:t>
+        <w:t>How do we legitimize the professional space? Remove middlemen. But also how do we find a shared basis for people that care about seeing their favourite entertainers succeed.</w:t>
       </w:r>
     </w:p>
     <w:p>
@@ -249,7 +261,6 @@
         </w:rPr>
         <w:t xml:space="preserve"> steaming sites or on </w:t>
       </w:r>
-      <w:proofErr w:type="spellStart"/>
       <w:r>
         <w:rPr>
           <w:lang w:val="en-US"/>
@@ -260,14 +271,7 @@
         <w:rPr>
           <w:lang w:val="en-US"/>
         </w:rPr>
-        <w:t>atreon</w:t>
-      </w:r>
-      <w:proofErr w:type="spellEnd"/>
-      <w:r>
-        <w:rPr>
-          <w:lang w:val="en-US"/>
-        </w:rPr>
-        <w:t>, we are giving people the opportunity to</w:t>
+        <w:t>atreon, we are giving people the opportunity to</w:t>
       </w:r>
       <w:r>
         <w:rPr>
@@ -279,21 +283,7 @@
         <w:rPr>
           <w:lang w:val="en-US"/>
         </w:rPr>
-        <w:t xml:space="preserve"> with their </w:t>
-      </w:r>
-      <w:proofErr w:type="spellStart"/>
-      <w:r>
-        <w:rPr>
-          <w:lang w:val="en-US"/>
-        </w:rPr>
-        <w:t>favourite</w:t>
-      </w:r>
-      <w:proofErr w:type="spellEnd"/>
-      <w:r>
-        <w:rPr>
-          <w:lang w:val="en-US"/>
-        </w:rPr>
-        <w:t xml:space="preserve"> arti</w:t>
+        <w:t xml:space="preserve"> with their favourite arti</w:t>
       </w:r>
       <w:r>
         <w:rPr>
@@ -441,6 +431,42 @@
           <w:lang w:val="en-US"/>
         </w:rPr>
         <w:t>How much sound theory do I need to understand? (rendering, sample rates, etc.,)</w:t>
+      </w:r>
+    </w:p>
+    <w:p>
+      <w:pPr>
+        <w:pStyle w:val="ListParagraph"/>
+        <w:numPr>
+          <w:ilvl w:val="0"/>
+          <w:numId w:val="1"/>
+        </w:numPr>
+        <w:rPr>
+          <w:lang w:val="en-US"/>
+        </w:rPr>
+      </w:pPr>
+      <w:r>
+        <w:rPr>
+          <w:lang w:val="en-US"/>
+        </w:rPr>
+        <w:t>What happens to studios and recording equipment requirements in the absence of big companies?</w:t>
+      </w:r>
+    </w:p>
+    <w:p>
+      <w:pPr>
+        <w:pStyle w:val="ListParagraph"/>
+        <w:numPr>
+          <w:ilvl w:val="0"/>
+          <w:numId w:val="1"/>
+        </w:numPr>
+        <w:rPr>
+          <w:lang w:val="en-US"/>
+        </w:rPr>
+      </w:pPr>
+      <w:r>
+        <w:rPr>
+          <w:lang w:val="en-US"/>
+        </w:rPr>
+        <w:t>How do we avoid having big companies steam roll artists with funds?</w:t>
       </w:r>
     </w:p>
     <w:sectPr>

</xml_diff>

<commit_message>
Finally figured out the Spotify playback - now have Alexa for Spotify almost ready to run
</commit_message>
<xml_diff>
--- a/docs/design.docx
+++ b/docs/design.docx
@@ -47,6 +47,19 @@
           <w:lang w:val="en-US"/>
         </w:rPr>
         <w:t xml:space="preserve">When someone listens to a song, can we have an automatic, background analysis of the artist and the song. All the relevant things someone would want to see as they listen to the song. Prepared for them almost instantaneously. </w:t>
+      </w:r>
+    </w:p>
+    <w:p>
+      <w:pPr>
+        <w:rPr>
+          <w:lang w:val="en-US"/>
+        </w:rPr>
+      </w:pPr>
+      <w:r>
+        <w:rPr>
+          <w:lang w:val="en-US"/>
+        </w:rPr>
+        <w:t>As a fan, you can see what the people you are invested in are listening to. Connect to Spotify.</w:t>
       </w:r>
     </w:p>
     <w:p>
@@ -466,6 +479,7 @@
         <w:rPr>
           <w:lang w:val="en-US"/>
         </w:rPr>
+        <w:lastRenderedPageBreak/>
         <w:t>How do we avoid having big companies steam roll artists with funds?</w:t>
       </w:r>
     </w:p>

</xml_diff>

<commit_message>
Frustrating day trying to line up the images and 'tweet' area - used the display property in the end
</commit_message>
<xml_diff>
--- a/docs/design.docx
+++ b/docs/design.docx
@@ -73,6 +73,121 @@
           <w:lang w:val="en-US"/>
         </w:rPr>
         <w:t>Songwriters can upload and immediately be locked in to potential profits.</w:t>
+      </w:r>
+    </w:p>
+    <w:p>
+      <w:pPr>
+        <w:rPr>
+          <w:lang w:val="en-US"/>
+        </w:rPr>
+      </w:pPr>
+      <w:r>
+        <w:rPr>
+          <w:lang w:val="en-US"/>
+        </w:rPr>
+        <w:t>The value is determined by the following</w:t>
+      </w:r>
+    </w:p>
+    <w:p>
+      <w:pPr>
+        <w:pStyle w:val="ListParagraph"/>
+        <w:numPr>
+          <w:ilvl w:val="0"/>
+          <w:numId w:val="2"/>
+        </w:numPr>
+        <w:rPr>
+          <w:lang w:val="en-US"/>
+        </w:rPr>
+      </w:pPr>
+      <w:r>
+        <w:rPr>
+          <w:lang w:val="en-US"/>
+        </w:rPr>
+        <w:t xml:space="preserve">Listens </w:t>
+      </w:r>
+      <w:r>
+        <w:rPr>
+          <w:lang w:val="en-US"/>
+        </w:rPr>
+        <w:sym w:font="Wingdings" w:char="F0E0"/>
+      </w:r>
+      <w:r>
+        <w:rPr>
+          <w:lang w:val="en-US"/>
+        </w:rPr>
+        <w:t xml:space="preserve"> across platforms, but also on Foundr (or just aggregated across)</w:t>
+      </w:r>
+    </w:p>
+    <w:p>
+      <w:pPr>
+        <w:pStyle w:val="ListParagraph"/>
+        <w:numPr>
+          <w:ilvl w:val="0"/>
+          <w:numId w:val="2"/>
+        </w:numPr>
+        <w:rPr>
+          <w:lang w:val="en-US"/>
+        </w:rPr>
+      </w:pPr>
+      <w:r>
+        <w:rPr>
+          <w:lang w:val="en-US"/>
+        </w:rPr>
+        <w:t>Interaction with fans</w:t>
+      </w:r>
+    </w:p>
+    <w:p>
+      <w:pPr>
+        <w:pStyle w:val="ListParagraph"/>
+        <w:numPr>
+          <w:ilvl w:val="0"/>
+          <w:numId w:val="2"/>
+        </w:numPr>
+        <w:rPr>
+          <w:lang w:val="en-US"/>
+        </w:rPr>
+      </w:pPr>
+      <w:r>
+        <w:rPr>
+          <w:lang w:val="en-US"/>
+        </w:rPr>
+        <w:t>Mentions</w:t>
+      </w:r>
+    </w:p>
+    <w:p>
+      <w:pPr>
+        <w:pStyle w:val="ListParagraph"/>
+        <w:numPr>
+          <w:ilvl w:val="0"/>
+          <w:numId w:val="2"/>
+        </w:numPr>
+        <w:rPr>
+          <w:lang w:val="en-US"/>
+        </w:rPr>
+      </w:pPr>
+      <w:r>
+        <w:rPr>
+          <w:lang w:val="en-US"/>
+        </w:rPr>
+        <w:t>Events</w:t>
+      </w:r>
+    </w:p>
+    <w:p>
+      <w:pPr>
+        <w:pStyle w:val="ListParagraph"/>
+        <w:numPr>
+          <w:ilvl w:val="0"/>
+          <w:numId w:val="2"/>
+        </w:numPr>
+        <w:rPr>
+          <w:lang w:val="en-US"/>
+        </w:rPr>
+      </w:pPr>
+      <w:r>
+        <w:rPr>
+          <w:lang w:val="en-US"/>
+        </w:rPr>
+        <w:t>Volume traded</w:t>
       </w:r>
     </w:p>
     <w:p>
@@ -479,7 +594,6 @@
         <w:rPr>
           <w:lang w:val="en-US"/>
         </w:rPr>
-        <w:lastRenderedPageBreak/>
         <w:t>How do we avoid having big companies steam roll artists with funds?</w:t>
       </w:r>
     </w:p>
@@ -496,6 +610,119 @@
 <file path=word/numbering.xml><?xml version="1.0" encoding="utf-8"?>
 <w:numbering xmlns:wpc="http://schemas.microsoft.com/office/word/2010/wordprocessingCanvas" xmlns:cx="http://schemas.microsoft.com/office/drawing/2014/chartex" xmlns:cx1="http://schemas.microsoft.com/office/drawing/2015/9/8/chartex" xmlns:cx2="http://schemas.microsoft.com/office/drawing/2015/10/21/chartex" xmlns:cx3="http://schemas.microsoft.com/office/drawing/2016/5/9/chartex" xmlns:cx4="http://schemas.microsoft.com/office/drawing/2016/5/10/chartex" xmlns:cx5="http://schemas.microsoft.com/office/drawing/2016/5/11/chartex" xmlns:cx6="http://schemas.microsoft.com/office/drawing/2016/5/12/chartex" xmlns:cx7="http://schemas.microsoft.com/office/drawing/2016/5/13/chartex" xmlns:cx8="http://schemas.microsoft.com/office/drawing/2016/5/14/chartex" xmlns:mc="http://schemas.openxmlformats.org/markup-compatibility/2006" xmlns:aink="http://schemas.microsoft.com/office/drawing/2016/ink" xmlns:am3d="http://schemas.microsoft.com/office/drawing/2017/model3d" xmlns:o="urn:schemas-microsoft-com:office:office" xmlns:r="http://schemas.openxmlformats.org/officeDocument/2006/relationships" xmlns:m="http://schemas.openxmlformats.org/officeDocument/2006/math" xmlns:v="urn:schemas-microsoft-com:vml" xmlns:wp14="http://schemas.microsoft.com/office/word/2010/wordprocessingDrawing" xmlns:wp="http://schemas.openxmlformats.org/drawingml/2006/wordprocessingDrawing" xmlns:w10="urn:schemas-microsoft-com:office:word" xmlns:w="http://schemas.openxmlformats.org/wordprocessingml/2006/main" xmlns:w14="http://schemas.microsoft.com/office/word/2010/wordml" xmlns:w15="http://schemas.microsoft.com/office/word/2012/wordml" xmlns:w16cex="http://schemas.microsoft.com/office/word/2018/wordml/cex" xmlns:w16cid="http://schemas.microsoft.com/office/word/2016/wordml/cid" xmlns:w16="http://schemas.microsoft.com/office/word/2018/wordml" xmlns:w16sdtdh="http://schemas.microsoft.com/office/word/2020/wordml/sdtdatahash" xmlns:w16se="http://schemas.microsoft.com/office/word/2015/wordml/symex" xmlns:wpg="http://schemas.microsoft.com/office/word/2010/wordprocessingGroup" xmlns:wpi="http://schemas.microsoft.com/office/word/2010/wordprocessingInk" xmlns:wne="http://schemas.microsoft.com/office/word/2006/wordml" xmlns:wps="http://schemas.microsoft.com/office/word/2010/wordprocessingShape" mc:Ignorable="w14 w15 w16se w16cid w16 w16cex w16sdtdh wp14">
   <w:abstractNum w:abstractNumId="0" w15:restartNumberingAfterBreak="0">
+    <w:nsid w:val="29055856"/>
+    <w:multiLevelType w:val="hybridMultilevel"/>
+    <w:tmpl w:val="3D5EC976"/>
+    <w:lvl w:ilvl="0" w:tplc="335256EE">
+      <w:start w:val="1"/>
+      <w:numFmt w:val="bullet"/>
+      <w:lvlText w:val="-"/>
+      <w:lvlJc w:val="left"/>
+      <w:pPr>
+        <w:ind w:left="1080" w:hanging="360"/>
+      </w:pPr>
+      <w:rPr>
+        <w:rFonts w:ascii="Calibri" w:eastAsiaTheme="minorHAnsi" w:hAnsi="Calibri" w:cs="Calibri" w:hint="default"/>
+      </w:rPr>
+    </w:lvl>
+    <w:lvl w:ilvl="1" w:tplc="1C090003" w:tentative="1">
+      <w:start w:val="1"/>
+      <w:numFmt w:val="bullet"/>
+      <w:lvlText w:val="o"/>
+      <w:lvlJc w:val="left"/>
+      <w:pPr>
+        <w:ind w:left="1800" w:hanging="360"/>
+      </w:pPr>
+      <w:rPr>
+        <w:rFonts w:ascii="Courier New" w:hAnsi="Courier New" w:cs="Courier New" w:hint="default"/>
+      </w:rPr>
+    </w:lvl>
+    <w:lvl w:ilvl="2" w:tplc="1C090005" w:tentative="1">
+      <w:start w:val="1"/>
+      <w:numFmt w:val="bullet"/>
+      <w:lvlText w:val=""/>
+      <w:lvlJc w:val="left"/>
+      <w:pPr>
+        <w:ind w:left="2520" w:hanging="360"/>
+      </w:pPr>
+      <w:rPr>
+        <w:rFonts w:ascii="Wingdings" w:hAnsi="Wingdings" w:hint="default"/>
+      </w:rPr>
+    </w:lvl>
+    <w:lvl w:ilvl="3" w:tplc="1C090001" w:tentative="1">
+      <w:start w:val="1"/>
+      <w:numFmt w:val="bullet"/>
+      <w:lvlText w:val=""/>
+      <w:lvlJc w:val="left"/>
+      <w:pPr>
+        <w:ind w:left="3240" w:hanging="360"/>
+      </w:pPr>
+      <w:rPr>
+        <w:rFonts w:ascii="Symbol" w:hAnsi="Symbol" w:hint="default"/>
+      </w:rPr>
+    </w:lvl>
+    <w:lvl w:ilvl="4" w:tplc="1C090003" w:tentative="1">
+      <w:start w:val="1"/>
+      <w:numFmt w:val="bullet"/>
+      <w:lvlText w:val="o"/>
+      <w:lvlJc w:val="left"/>
+      <w:pPr>
+        <w:ind w:left="3960" w:hanging="360"/>
+      </w:pPr>
+      <w:rPr>
+        <w:rFonts w:ascii="Courier New" w:hAnsi="Courier New" w:cs="Courier New" w:hint="default"/>
+      </w:rPr>
+    </w:lvl>
+    <w:lvl w:ilvl="5" w:tplc="1C090005" w:tentative="1">
+      <w:start w:val="1"/>
+      <w:numFmt w:val="bullet"/>
+      <w:lvlText w:val=""/>
+      <w:lvlJc w:val="left"/>
+      <w:pPr>
+        <w:ind w:left="4680" w:hanging="360"/>
+      </w:pPr>
+      <w:rPr>
+        <w:rFonts w:ascii="Wingdings" w:hAnsi="Wingdings" w:hint="default"/>
+      </w:rPr>
+    </w:lvl>
+    <w:lvl w:ilvl="6" w:tplc="1C090001" w:tentative="1">
+      <w:start w:val="1"/>
+      <w:numFmt w:val="bullet"/>
+      <w:lvlText w:val=""/>
+      <w:lvlJc w:val="left"/>
+      <w:pPr>
+        <w:ind w:left="5400" w:hanging="360"/>
+      </w:pPr>
+      <w:rPr>
+        <w:rFonts w:ascii="Symbol" w:hAnsi="Symbol" w:hint="default"/>
+      </w:rPr>
+    </w:lvl>
+    <w:lvl w:ilvl="7" w:tplc="1C090003" w:tentative="1">
+      <w:start w:val="1"/>
+      <w:numFmt w:val="bullet"/>
+      <w:lvlText w:val="o"/>
+      <w:lvlJc w:val="left"/>
+      <w:pPr>
+        <w:ind w:left="6120" w:hanging="360"/>
+      </w:pPr>
+      <w:rPr>
+        <w:rFonts w:ascii="Courier New" w:hAnsi="Courier New" w:cs="Courier New" w:hint="default"/>
+      </w:rPr>
+    </w:lvl>
+    <w:lvl w:ilvl="8" w:tplc="1C090005" w:tentative="1">
+      <w:start w:val="1"/>
+      <w:numFmt w:val="bullet"/>
+      <w:lvlText w:val=""/>
+      <w:lvlJc w:val="left"/>
+      <w:pPr>
+        <w:ind w:left="6840" w:hanging="360"/>
+      </w:pPr>
+      <w:rPr>
+        <w:rFonts w:ascii="Wingdings" w:hAnsi="Wingdings" w:hint="default"/>
+      </w:rPr>
+    </w:lvl>
+  </w:abstractNum>
+  <w:abstractNum w:abstractNumId="1" w15:restartNumberingAfterBreak="0">
     <w:nsid w:val="67FE586C"/>
     <w:multiLevelType w:val="hybridMultilevel"/>
     <w:tmpl w:val="DA7EAD14"/>
@@ -585,6 +812,9 @@
     </w:lvl>
   </w:abstractNum>
   <w:num w:numId="1">
+    <w:abstractNumId w:val="1"/>
+  </w:num>
+  <w:num w:numId="2">
     <w:abstractNumId w:val="0"/>
   </w:num>
 </w:numbering>

</xml_diff>